<commit_message>
Accounts type's Details and Drafts
recent modifications
</commit_message>
<xml_diff>
--- a/Draft Documents/Desired Types of Bank Accounts of this Project.docx
+++ b/Draft Documents/Desired Types of Bank Accounts of this Project.docx
@@ -17,28 +17,24 @@
           <w:sz w:val="48"/>
           <w:u w:val="single"/>
         </w:rPr>
-        <w:t xml:space="preserve">Desired </w:t>
-      </w:r>
-      <w:r>
+        <w:t>Desired Types of Account of this Project</w:t>
+      </w:r>
+    </w:p>
+    <w:p/>
+    <w:p>
+      <w:pPr>
         <w:rPr>
           <w:b/>
-          <w:sz w:val="48"/>
+          <w:sz w:val="28"/>
           <w:u w:val="single"/>
         </w:rPr>
-        <w:t>Types of Account</w:t>
-      </w:r>
+      </w:pPr>
       <w:r>
         <w:rPr>
           <w:b/>
-          <w:sz w:val="48"/>
+          <w:sz w:val="28"/>
           <w:u w:val="single"/>
         </w:rPr>
-        <w:t xml:space="preserve"> of this Project</w:t>
-      </w:r>
-    </w:p>
-    <w:p/>
-    <w:p>
-      <w:r>
         <w:t>Types of Account:</w:t>
       </w:r>
     </w:p>
@@ -49,8 +45,14 @@
           <w:ilvl w:val="0"/>
           <w:numId w:val="1"/>
         </w:numPr>
-      </w:pPr>
-      <w:r>
+        <w:rPr>
+          <w:sz w:val="24"/>
+        </w:rPr>
+      </w:pPr>
+      <w:r>
+        <w:rPr>
+          <w:sz w:val="24"/>
+        </w:rPr>
         <w:t>Savings Account:</w:t>
       </w:r>
     </w:p>
@@ -58,8 +60,14 @@
       <w:pPr>
         <w:pStyle w:val="ListParagraph"/>
         <w:ind w:left="1440"/>
-      </w:pPr>
-      <w:r>
+        <w:rPr>
+          <w:sz w:val="24"/>
+        </w:rPr>
+      </w:pPr>
+      <w:r>
+        <w:rPr>
+          <w:sz w:val="24"/>
+        </w:rPr>
         <w:t>Initial Deposit = 50.000 tk.</w:t>
       </w:r>
     </w:p>
@@ -67,8 +75,14 @@
       <w:pPr>
         <w:pStyle w:val="ListParagraph"/>
         <w:ind w:left="1440"/>
-      </w:pPr>
-      <w:r>
+        <w:rPr>
+          <w:sz w:val="24"/>
+        </w:rPr>
+      </w:pPr>
+      <w:r>
+        <w:rPr>
+          <w:sz w:val="24"/>
+        </w:rPr>
         <w:t>Minimum Balance = 10.000 tk.</w:t>
       </w:r>
     </w:p>
@@ -76,37 +90,65 @@
       <w:pPr>
         <w:pStyle w:val="ListParagraph"/>
         <w:ind w:left="1440"/>
-      </w:pPr>
-      <w:r>
+        <w:rPr>
+          <w:sz w:val="24"/>
+        </w:rPr>
+      </w:pPr>
+      <w:r>
+        <w:rPr>
+          <w:sz w:val="24"/>
+        </w:rPr>
         <w:t>Rate = 2.5% per Year.</w:t>
       </w:r>
-      <w:bookmarkStart w:id="0" w:name="_GoBack"/>
-      <w:bookmarkEnd w:id="0"/>
     </w:p>
     <w:p>
       <w:pPr>
         <w:pStyle w:val="ListParagraph"/>
         <w:ind w:left="1440"/>
-      </w:pPr>
-      <w:r>
+        <w:rPr>
+          <w:sz w:val="24"/>
+        </w:rPr>
+      </w:pPr>
+      <w:r>
+        <w:rPr>
+          <w:sz w:val="24"/>
+        </w:rPr>
         <w:t xml:space="preserve">T = </w:t>
       </w:r>
       <w:r>
+        <w:rPr>
+          <w:sz w:val="24"/>
+        </w:rPr>
         <w:t>Yes</w:t>
       </w:r>
       <w:r>
+        <w:rPr>
+          <w:sz w:val="24"/>
+        </w:rPr>
         <w:t>; W =</w:t>
       </w:r>
       <w:r>
+        <w:rPr>
+          <w:sz w:val="24"/>
+        </w:rPr>
         <w:t>Yes</w:t>
       </w:r>
       <w:r>
+        <w:rPr>
+          <w:sz w:val="24"/>
+        </w:rPr>
         <w:t xml:space="preserve">; D = </w:t>
       </w:r>
       <w:r>
+        <w:rPr>
+          <w:sz w:val="24"/>
+        </w:rPr>
         <w:t>Yes</w:t>
       </w:r>
       <w:r>
+        <w:rPr>
+          <w:sz w:val="24"/>
+        </w:rPr>
         <w:t>;</w:t>
       </w:r>
     </w:p>
@@ -117,8 +159,14 @@
           <w:ilvl w:val="0"/>
           <w:numId w:val="1"/>
         </w:numPr>
-      </w:pPr>
-      <w:r>
+        <w:rPr>
+          <w:sz w:val="24"/>
+        </w:rPr>
+      </w:pPr>
+      <w:r>
+        <w:rPr>
+          <w:sz w:val="24"/>
+        </w:rPr>
         <w:t>Current Account:</w:t>
       </w:r>
     </w:p>
@@ -126,23 +174,29 @@
       <w:pPr>
         <w:pStyle w:val="ListParagraph"/>
         <w:ind w:left="1440"/>
-      </w:pPr>
-      <w:r>
-        <w:t xml:space="preserve">Initial Deposit = </w:t>
-      </w:r>
-      <w:r>
-        <w:t>1</w:t>
-      </w:r>
-      <w:r>
-        <w:t>0.000 tk.</w:t>
+        <w:rPr>
+          <w:sz w:val="24"/>
+        </w:rPr>
+      </w:pPr>
+      <w:r>
+        <w:rPr>
+          <w:sz w:val="24"/>
+        </w:rPr>
+        <w:t>Initial Deposit = 10.000 tk.</w:t>
       </w:r>
     </w:p>
     <w:p>
       <w:pPr>
         <w:pStyle w:val="ListParagraph"/>
         <w:ind w:left="1440"/>
-      </w:pPr>
-      <w:r>
+        <w:rPr>
+          <w:sz w:val="24"/>
+        </w:rPr>
+      </w:pPr>
+      <w:r>
+        <w:rPr>
+          <w:sz w:val="24"/>
+        </w:rPr>
         <w:t>Minimum Balance = 1.000 tk.</w:t>
       </w:r>
     </w:p>
@@ -150,39 +204,30 @@
       <w:pPr>
         <w:pStyle w:val="ListParagraph"/>
         <w:ind w:left="1440"/>
-      </w:pPr>
-      <w:r>
-        <w:t xml:space="preserve">Rate = </w:t>
-      </w:r>
-      <w:r>
-        <w:t>1</w:t>
-      </w:r>
-      <w:r>
-        <w:t>.5% per Year.</w:t>
+        <w:rPr>
+          <w:sz w:val="24"/>
+        </w:rPr>
+      </w:pPr>
+      <w:r>
+        <w:rPr>
+          <w:sz w:val="24"/>
+        </w:rPr>
+        <w:t>Rate = 1.5% per Year.</w:t>
       </w:r>
     </w:p>
     <w:p>
       <w:pPr>
         <w:pStyle w:val="ListParagraph"/>
         <w:ind w:left="1440"/>
-      </w:pPr>
-      <w:r>
-        <w:t>T = Yes</w:t>
-      </w:r>
-      <w:r>
-        <w:t>-Yes</w:t>
-      </w:r>
-      <w:r>
-        <w:t>; W =</w:t>
-      </w:r>
-      <w:r>
-        <w:t>Yes;</w:t>
-      </w:r>
-      <w:r>
-        <w:t xml:space="preserve"> D = Yes</w:t>
-      </w:r>
-      <w:r>
-        <w:t>;</w:t>
+        <w:rPr>
+          <w:sz w:val="24"/>
+        </w:rPr>
+      </w:pPr>
+      <w:r>
+        <w:rPr>
+          <w:sz w:val="24"/>
+        </w:rPr>
+        <w:t>T = Yes-Yes; W =Yes; D = Yes;</w:t>
       </w:r>
     </w:p>
     <w:p>
@@ -192,8 +237,14 @@
           <w:ilvl w:val="0"/>
           <w:numId w:val="1"/>
         </w:numPr>
-      </w:pPr>
-      <w:r>
+        <w:rPr>
+          <w:sz w:val="24"/>
+        </w:rPr>
+      </w:pPr>
+      <w:r>
+        <w:rPr>
+          <w:sz w:val="24"/>
+        </w:rPr>
         <w:t>Student Account:</w:t>
       </w:r>
     </w:p>
@@ -201,23 +252,29 @@
       <w:pPr>
         <w:pStyle w:val="ListParagraph"/>
         <w:ind w:left="1440"/>
-      </w:pPr>
-      <w:r>
-        <w:t xml:space="preserve">Initial Deposit = </w:t>
-      </w:r>
-      <w:r>
-        <w:t>1</w:t>
-      </w:r>
-      <w:r>
-        <w:t>.000 tk.</w:t>
+        <w:rPr>
+          <w:sz w:val="24"/>
+        </w:rPr>
+      </w:pPr>
+      <w:r>
+        <w:rPr>
+          <w:sz w:val="24"/>
+        </w:rPr>
+        <w:t>Initial Deposit = 1.000 tk.</w:t>
       </w:r>
     </w:p>
     <w:p>
       <w:pPr>
         <w:pStyle w:val="ListParagraph"/>
         <w:ind w:left="1440"/>
-      </w:pPr>
-      <w:r>
+        <w:rPr>
+          <w:sz w:val="24"/>
+        </w:rPr>
+      </w:pPr>
+      <w:r>
+        <w:rPr>
+          <w:sz w:val="24"/>
+        </w:rPr>
         <w:t>Minimum Balance = 0 tk.</w:t>
       </w:r>
     </w:p>
@@ -225,145 +282,863 @@
       <w:pPr>
         <w:pStyle w:val="ListParagraph"/>
         <w:ind w:left="1440"/>
-      </w:pPr>
-      <w:r>
-        <w:t xml:space="preserve">Rate = </w:t>
-      </w:r>
-      <w:r>
-        <w:t>## Null ###</w:t>
-      </w:r>
-      <w:r>
-        <w:t>.</w:t>
+        <w:rPr>
+          <w:sz w:val="24"/>
+        </w:rPr>
+      </w:pPr>
+      <w:r>
+        <w:rPr>
+          <w:sz w:val="24"/>
+        </w:rPr>
+        <w:t>Rate = ## Null ###.</w:t>
       </w:r>
     </w:p>
     <w:p>
       <w:pPr>
         <w:pStyle w:val="ListParagraph"/>
         <w:ind w:left="1440"/>
-      </w:pPr>
-      <w:r>
-        <w:t xml:space="preserve">T = </w:t>
-      </w:r>
-      <w:r>
-        <w:t>No</w:t>
-      </w:r>
-      <w:r>
-        <w:t>; W =Yes; D = Yes;</w:t>
+        <w:rPr>
+          <w:sz w:val="24"/>
+        </w:rPr>
+      </w:pPr>
+      <w:r>
+        <w:rPr>
+          <w:sz w:val="24"/>
+        </w:rPr>
+        <w:t>T = No; W =Yes; D = Yes;</w:t>
       </w:r>
     </w:p>
     <w:p>
       <w:pPr>
         <w:pStyle w:val="ListParagraph"/>
         <w:ind w:left="1440"/>
-      </w:pPr>
-    </w:p>
-    <w:p>
-      <w:r>
-        <w:t>Transfer Operation:</w:t>
-      </w:r>
-    </w:p>
-    <w:p>
-      <w:r>
-        <w:t>Cur</w:t>
-      </w:r>
-      <w:r>
-        <w:sym w:font="Wingdings" w:char="F0E0"/>
-      </w:r>
-      <w:r>
-        <w:t>Sav</w:t>
-      </w:r>
-    </w:p>
-    <w:p>
-      <w:r>
-        <w:t>Sav</w:t>
-      </w:r>
-      <w:r>
-        <w:sym w:font="Wingdings" w:char="F0E0"/>
-      </w:r>
-      <w:r>
-        <w:t>Stu</w:t>
-      </w:r>
-    </w:p>
-    <w:p>
-      <w:r>
-        <w:t>Cur</w:t>
-      </w:r>
-      <w:r>
-        <w:sym w:font="Wingdings" w:char="F0E0"/>
-      </w:r>
-      <w:r>
-        <w:t>Stu</w:t>
+        <w:rPr>
+          <w:sz w:val="24"/>
+        </w:rPr>
+      </w:pPr>
+    </w:p>
+    <w:p>
+      <w:pPr>
+        <w:pStyle w:val="ListParagraph"/>
+        <w:ind w:left="1440"/>
+        <w:rPr>
+          <w:sz w:val="24"/>
+        </w:rPr>
+      </w:pPr>
+      <w:bookmarkStart w:id="0" w:name="_GoBack"/>
+      <w:bookmarkEnd w:id="0"/>
+    </w:p>
+    <w:p>
+      <w:pPr>
+        <w:pStyle w:val="ListParagraph"/>
+        <w:ind w:left="1440"/>
+        <w:rPr>
+          <w:sz w:val="24"/>
+        </w:rPr>
+      </w:pPr>
+    </w:p>
+    <w:p>
+      <w:pPr>
+        <w:pStyle w:val="ListParagraph"/>
+        <w:ind w:left="1440"/>
+        <w:rPr>
+          <w:sz w:val="24"/>
+        </w:rPr>
+      </w:pPr>
+    </w:p>
+    <w:p>
+      <w:pPr>
+        <w:pStyle w:val="ListParagraph"/>
+        <w:ind w:left="1440"/>
+        <w:rPr>
+          <w:sz w:val="24"/>
+        </w:rPr>
+      </w:pPr>
+    </w:p>
+    <w:p>
+      <w:pPr>
+        <w:pStyle w:val="ListParagraph"/>
+        <w:ind w:left="1440"/>
+        <w:rPr>
+          <w:sz w:val="24"/>
+        </w:rPr>
+      </w:pPr>
+    </w:p>
+    <w:p>
+      <w:pPr>
+        <w:pStyle w:val="ListParagraph"/>
+        <w:ind w:left="1440"/>
+        <w:rPr>
+          <w:sz w:val="24"/>
+        </w:rPr>
+      </w:pPr>
+    </w:p>
+    <w:p>
+      <w:pPr>
+        <w:pStyle w:val="ListParagraph"/>
+        <w:ind w:left="1440"/>
+        <w:rPr>
+          <w:sz w:val="24"/>
+        </w:rPr>
+      </w:pPr>
+    </w:p>
+    <w:p>
+      <w:pPr>
+        <w:pStyle w:val="ListParagraph"/>
+        <w:ind w:left="1440"/>
+        <w:rPr>
+          <w:sz w:val="24"/>
+        </w:rPr>
+      </w:pPr>
+    </w:p>
+    <w:p>
+      <w:pPr>
+        <w:pStyle w:val="ListParagraph"/>
+        <w:ind w:left="1440"/>
+        <w:rPr>
+          <w:sz w:val="24"/>
+        </w:rPr>
+      </w:pPr>
+    </w:p>
+    <w:p>
+      <w:pPr>
+        <w:rPr>
+          <w:b/>
+          <w:sz w:val="28"/>
+          <w:u w:val="single"/>
+        </w:rPr>
+      </w:pPr>
+      <w:r>
+        <w:rPr>
+          <w:b/>
+          <w:sz w:val="28"/>
+          <w:u w:val="single"/>
+        </w:rPr>
+        <w:lastRenderedPageBreak/>
+        <w:t>Class Structure:</w:t>
+      </w:r>
+    </w:p>
+    <w:p>
+      <w:pPr>
+        <w:rPr>
+          <w:sz w:val="24"/>
+        </w:rPr>
+      </w:pPr>
+      <w:r>
+        <w:rPr>
+          <w:sz w:val="24"/>
+        </w:rPr>
+        <w:t>CLASS CLIENT</w:t>
+      </w:r>
+      <w:r>
+        <w:rPr>
+          <w:sz w:val="24"/>
+        </w:rPr>
+        <w:t>: PUBLIC PERSON, PUBLIC ACCOUNT</w:t>
+      </w:r>
+      <w:r>
+        <w:rPr>
+          <w:sz w:val="24"/>
+        </w:rPr>
+        <w:t xml:space="preserve"> {</w:t>
+      </w:r>
+    </w:p>
+    <w:p>
+      <w:pPr>
+        <w:rPr>
+          <w:sz w:val="24"/>
+        </w:rPr>
+      </w:pPr>
+      <w:r>
+        <w:rPr>
+          <w:sz w:val="24"/>
+        </w:rPr>
+        <w:tab/>
+        <w:t>Account sav,</w:t>
+      </w:r>
+      <w:r>
+        <w:rPr>
+          <w:sz w:val="24"/>
+        </w:rPr>
+        <w:t xml:space="preserve"> </w:t>
+      </w:r>
+      <w:r>
+        <w:rPr>
+          <w:sz w:val="24"/>
+        </w:rPr>
+        <w:t>cur,</w:t>
+      </w:r>
+      <w:r>
+        <w:rPr>
+          <w:sz w:val="24"/>
+        </w:rPr>
+        <w:t xml:space="preserve"> </w:t>
+      </w:r>
+      <w:proofErr w:type="spellStart"/>
+      <w:r>
+        <w:rPr>
+          <w:sz w:val="24"/>
+        </w:rPr>
+        <w:t>stu</w:t>
+      </w:r>
+      <w:proofErr w:type="spellEnd"/>
+      <w:r>
+        <w:rPr>
+          <w:sz w:val="24"/>
+        </w:rPr>
+        <w:t>;</w:t>
+      </w:r>
+    </w:p>
+    <w:p>
+      <w:pPr>
+        <w:rPr>
+          <w:sz w:val="24"/>
+        </w:rPr>
+      </w:pPr>
+      <w:r>
+        <w:rPr>
+          <w:sz w:val="24"/>
+        </w:rPr>
+        <w:tab/>
+      </w:r>
+      <w:proofErr w:type="spellStart"/>
+      <w:r>
+        <w:rPr>
+          <w:sz w:val="24"/>
+        </w:rPr>
+        <w:t>Int</w:t>
+      </w:r>
+      <w:proofErr w:type="spellEnd"/>
+      <w:r>
+        <w:rPr>
+          <w:sz w:val="24"/>
+        </w:rPr>
+        <w:t xml:space="preserve"> pin;</w:t>
+      </w:r>
+    </w:p>
+    <w:p>
+      <w:pPr>
+        <w:rPr>
+          <w:sz w:val="24"/>
+        </w:rPr>
+      </w:pPr>
+      <w:r>
+        <w:rPr>
+          <w:sz w:val="24"/>
+        </w:rPr>
+        <w:tab/>
+        <w:t>CLIENT* next;</w:t>
+      </w:r>
+    </w:p>
+    <w:p>
+      <w:pPr>
+        <w:rPr>
+          <w:sz w:val="24"/>
+        </w:rPr>
+      </w:pPr>
+      <w:r>
+        <w:rPr>
+          <w:sz w:val="24"/>
+        </w:rPr>
+        <w:tab/>
+        <w:t xml:space="preserve">CLIENT* </w:t>
+      </w:r>
+      <w:r>
+        <w:rPr>
+          <w:sz w:val="24"/>
+        </w:rPr>
+        <w:t>previous</w:t>
+      </w:r>
+      <w:r>
+        <w:rPr>
+          <w:sz w:val="24"/>
+        </w:rPr>
+        <w:t>;</w:t>
+      </w:r>
+    </w:p>
+    <w:p>
+      <w:pPr>
+        <w:rPr>
+          <w:sz w:val="24"/>
+        </w:rPr>
+      </w:pPr>
+      <w:r>
+        <w:rPr>
+          <w:sz w:val="24"/>
+        </w:rPr>
+        <w:t>Public:</w:t>
+      </w:r>
+    </w:p>
+    <w:p>
+      <w:pPr>
+        <w:rPr>
+          <w:sz w:val="24"/>
+        </w:rPr>
+      </w:pPr>
+      <w:r>
+        <w:rPr>
+          <w:sz w:val="24"/>
+        </w:rPr>
+        <w:tab/>
+        <w:t>//Getters and Setters + Methods for client class;</w:t>
+      </w:r>
+    </w:p>
+    <w:p>
+      <w:pPr>
+        <w:rPr>
+          <w:sz w:val="24"/>
+        </w:rPr>
+      </w:pPr>
+      <w:r>
+        <w:rPr>
+          <w:sz w:val="24"/>
+        </w:rPr>
+        <w:t>};</w:t>
       </w:r>
     </w:p>
     <w:p/>
     <w:p/>
+    <w:p>
+      <w:pPr>
+        <w:jc w:val="center"/>
+        <w:rPr>
+          <w:b/>
+          <w:sz w:val="28"/>
+          <w:u w:val="single"/>
+        </w:rPr>
+      </w:pPr>
+      <w:r>
+        <w:rPr>
+          <w:b/>
+          <w:sz w:val="28"/>
+          <w:u w:val="single"/>
+        </w:rPr>
+        <w:t>TRANSACTION OPERATIONS ALLOWED:</w:t>
+      </w:r>
+    </w:p>
     <w:p/>
-    <w:p/>
-    <w:p/>
-    <w:p>
-      <w:r>
-        <w:t>Class Structure:</w:t>
-      </w:r>
-    </w:p>
-    <w:p>
-      <w:r>
-        <w:t>Class client {</w:t>
-      </w:r>
-    </w:p>
-    <w:p>
-      <w:r>
-        <w:tab/>
-        <w:t xml:space="preserve">Account </w:t>
-      </w:r>
-      <w:proofErr w:type="spellStart"/>
-      <w:proofErr w:type="gramStart"/>
-      <w:r>
-        <w:t>sav,cur</w:t>
-      </w:r>
-      <w:proofErr w:type="gramEnd"/>
-      <w:r>
-        <w:t>,stu</w:t>
-      </w:r>
-      <w:proofErr w:type="spellEnd"/>
-      <w:r>
-        <w:t>;</w:t>
-      </w:r>
-    </w:p>
-    <w:p>
-      <w:r>
-        <w:tab/>
-      </w:r>
-      <w:proofErr w:type="spellStart"/>
-      <w:r>
-        <w:t>Int</w:t>
-      </w:r>
-      <w:proofErr w:type="spellEnd"/>
-      <w:r>
-        <w:t xml:space="preserve"> pin;</w:t>
-      </w:r>
-    </w:p>
-    <w:p>
-      <w:r>
-        <w:t>Public:</w:t>
-      </w:r>
-    </w:p>
-    <w:p>
-      <w:r>
-        <w:tab/>
-        <w:t>//Getters and Setters + Methods for client class;</w:t>
-      </w:r>
-    </w:p>
-    <w:p>
-      <w:r>
-        <w:t>};</w:t>
-      </w:r>
-    </w:p>
-    <w:p/>
-    <w:p/>
-    <w:p/>
+    <w:tbl>
+      <w:tblPr>
+        <w:tblStyle w:val="TableGrid"/>
+        <w:tblW w:w="0" w:type="auto"/>
+        <w:tblInd w:w="1810" w:type="dxa"/>
+        <w:tblLook w:val="04A0" w:firstRow="1" w:lastRow="0" w:firstColumn="1" w:lastColumn="0" w:noHBand="0" w:noVBand="1"/>
+      </w:tblPr>
+      <w:tblGrid>
+        <w:gridCol w:w="1442"/>
+        <w:gridCol w:w="1888"/>
+        <w:gridCol w:w="2160"/>
+        <w:gridCol w:w="1710"/>
+        <w:gridCol w:w="2130"/>
+      </w:tblGrid>
+      <w:tr>
+        <w:trPr>
+          <w:cantSplit/>
+          <w:trHeight w:val="620"/>
+        </w:trPr>
+        <w:tc>
+          <w:tcPr>
+            <w:tcW w:w="1442" w:type="dxa"/>
+            <w:vAlign w:val="center"/>
+          </w:tcPr>
+          <w:p>
+            <w:pPr>
+              <w:jc w:val="center"/>
+              <w:rPr>
+                <w:sz w:val="24"/>
+              </w:rPr>
+            </w:pPr>
+            <w:r>
+              <w:rPr>
+                <w:sz w:val="24"/>
+              </w:rPr>
+              <w:t>ACCOUNTS TYPE’S</w:t>
+            </w:r>
+          </w:p>
+        </w:tc>
+        <w:tc>
+          <w:tcPr>
+            <w:tcW w:w="1888" w:type="dxa"/>
+            <w:vAlign w:val="center"/>
+          </w:tcPr>
+          <w:p>
+            <w:pPr>
+              <w:jc w:val="center"/>
+              <w:rPr>
+                <w:sz w:val="24"/>
+              </w:rPr>
+            </w:pPr>
+            <w:r>
+              <w:rPr>
+                <w:sz w:val="24"/>
+              </w:rPr>
+              <w:t>CUR</w:t>
+            </w:r>
+          </w:p>
+        </w:tc>
+        <w:tc>
+          <w:tcPr>
+            <w:tcW w:w="2160" w:type="dxa"/>
+            <w:vAlign w:val="center"/>
+          </w:tcPr>
+          <w:p>
+            <w:pPr>
+              <w:jc w:val="center"/>
+              <w:rPr>
+                <w:sz w:val="24"/>
+              </w:rPr>
+            </w:pPr>
+            <w:r>
+              <w:rPr>
+                <w:sz w:val="24"/>
+              </w:rPr>
+              <w:t>SAV</w:t>
+            </w:r>
+          </w:p>
+        </w:tc>
+        <w:tc>
+          <w:tcPr>
+            <w:tcW w:w="1710" w:type="dxa"/>
+            <w:vAlign w:val="center"/>
+          </w:tcPr>
+          <w:p>
+            <w:pPr>
+              <w:jc w:val="center"/>
+              <w:rPr>
+                <w:sz w:val="24"/>
+              </w:rPr>
+            </w:pPr>
+            <w:r>
+              <w:rPr>
+                <w:sz w:val="24"/>
+              </w:rPr>
+              <w:t>STU</w:t>
+            </w:r>
+          </w:p>
+        </w:tc>
+        <w:tc>
+          <w:tcPr>
+            <w:tcW w:w="2130" w:type="dxa"/>
+            <w:vMerge w:val="restart"/>
+            <w:shd w:val="clear" w:color="auto" w:fill="auto"/>
+            <w:vAlign w:val="center"/>
+          </w:tcPr>
+          <w:p>
+            <w:pPr>
+              <w:jc w:val="center"/>
+              <w:rPr>
+                <w:sz w:val="24"/>
+              </w:rPr>
+            </w:pPr>
+            <w:r>
+              <w:rPr>
+                <w:b/>
+                <w:sz w:val="24"/>
+                <w:u w:val="single"/>
+              </w:rPr>
+              <w:t>REMARKS</w:t>
+            </w:r>
+            <w:r>
+              <w:rPr>
+                <w:sz w:val="24"/>
+              </w:rPr>
+              <w:t>:</w:t>
+            </w:r>
+          </w:p>
+          <w:p>
+            <w:pPr>
+              <w:jc w:val="center"/>
+              <w:rPr>
+                <w:sz w:val="24"/>
+              </w:rPr>
+            </w:pPr>
+            <w:r>
+              <w:rPr>
+                <w:sz w:val="24"/>
+              </w:rPr>
+              <w:t>Cur</w:t>
+            </w:r>
+            <w:r>
+              <w:rPr>
+                <w:sz w:val="24"/>
+              </w:rPr>
+              <w:sym w:font="Wingdings" w:char="F0E0"/>
+            </w:r>
+            <w:r>
+              <w:rPr>
+                <w:sz w:val="24"/>
+              </w:rPr>
+              <w:t>Sav</w:t>
+            </w:r>
+          </w:p>
+          <w:p>
+            <w:pPr>
+              <w:jc w:val="center"/>
+              <w:rPr>
+                <w:sz w:val="24"/>
+              </w:rPr>
+            </w:pPr>
+            <w:r>
+              <w:rPr>
+                <w:sz w:val="24"/>
+              </w:rPr>
+              <w:t>Sav</w:t>
+            </w:r>
+            <w:r>
+              <w:rPr>
+                <w:sz w:val="24"/>
+              </w:rPr>
+              <w:sym w:font="Wingdings" w:char="F0E0"/>
+            </w:r>
+            <w:r>
+              <w:rPr>
+                <w:sz w:val="24"/>
+              </w:rPr>
+              <w:t>Stu</w:t>
+            </w:r>
+          </w:p>
+          <w:p>
+            <w:pPr>
+              <w:jc w:val="center"/>
+              <w:rPr>
+                <w:sz w:val="24"/>
+              </w:rPr>
+            </w:pPr>
+            <w:r>
+              <w:rPr>
+                <w:sz w:val="24"/>
+              </w:rPr>
+              <w:t>Cur</w:t>
+            </w:r>
+            <w:r>
+              <w:rPr>
+                <w:sz w:val="24"/>
+              </w:rPr>
+              <w:sym w:font="Wingdings" w:char="F0E0"/>
+            </w:r>
+            <w:r>
+              <w:rPr>
+                <w:sz w:val="24"/>
+              </w:rPr>
+              <w:t>Stu</w:t>
+            </w:r>
+          </w:p>
+          <w:p>
+            <w:pPr>
+              <w:jc w:val="center"/>
+              <w:rPr>
+                <w:sz w:val="24"/>
+              </w:rPr>
+            </w:pPr>
+          </w:p>
+        </w:tc>
+      </w:tr>
+      <w:tr>
+        <w:trPr>
+          <w:trHeight w:val="440"/>
+        </w:trPr>
+        <w:tc>
+          <w:tcPr>
+            <w:tcW w:w="1442" w:type="dxa"/>
+            <w:vAlign w:val="center"/>
+          </w:tcPr>
+          <w:p>
+            <w:pPr>
+              <w:jc w:val="center"/>
+              <w:rPr>
+                <w:sz w:val="24"/>
+              </w:rPr>
+            </w:pPr>
+            <w:r>
+              <w:rPr>
+                <w:sz w:val="24"/>
+              </w:rPr>
+              <w:t>CUR</w:t>
+            </w:r>
+          </w:p>
+        </w:tc>
+        <w:tc>
+          <w:tcPr>
+            <w:tcW w:w="1888" w:type="dxa"/>
+            <w:vAlign w:val="center"/>
+          </w:tcPr>
+          <w:p>
+            <w:pPr>
+              <w:pStyle w:val="ListParagraph"/>
+              <w:numPr>
+                <w:ilvl w:val="0"/>
+                <w:numId w:val="2"/>
+              </w:numPr>
+              <w:jc w:val="center"/>
+              <w:rPr>
+                <w:sz w:val="24"/>
+              </w:rPr>
+            </w:pPr>
+          </w:p>
+        </w:tc>
+        <w:tc>
+          <w:tcPr>
+            <w:tcW w:w="2160" w:type="dxa"/>
+            <w:vAlign w:val="center"/>
+          </w:tcPr>
+          <w:p>
+            <w:pPr>
+              <w:pStyle w:val="ListParagraph"/>
+              <w:numPr>
+                <w:ilvl w:val="0"/>
+                <w:numId w:val="2"/>
+              </w:numPr>
+              <w:jc w:val="center"/>
+              <w:rPr>
+                <w:sz w:val="24"/>
+              </w:rPr>
+            </w:pPr>
+          </w:p>
+        </w:tc>
+        <w:tc>
+          <w:tcPr>
+            <w:tcW w:w="1710" w:type="dxa"/>
+            <w:vAlign w:val="center"/>
+          </w:tcPr>
+          <w:p>
+            <w:pPr>
+              <w:pStyle w:val="ListParagraph"/>
+              <w:numPr>
+                <w:ilvl w:val="0"/>
+                <w:numId w:val="2"/>
+              </w:numPr>
+              <w:jc w:val="center"/>
+              <w:rPr>
+                <w:sz w:val="24"/>
+              </w:rPr>
+            </w:pPr>
+          </w:p>
+        </w:tc>
+        <w:tc>
+          <w:tcPr>
+            <w:tcW w:w="2130" w:type="dxa"/>
+            <w:vMerge/>
+            <w:shd w:val="clear" w:color="auto" w:fill="auto"/>
+          </w:tcPr>
+          <w:p>
+            <w:pPr>
+              <w:rPr>
+                <w:sz w:val="24"/>
+              </w:rPr>
+            </w:pPr>
+          </w:p>
+        </w:tc>
+      </w:tr>
+      <w:tr>
+        <w:trPr>
+          <w:trHeight w:val="440"/>
+        </w:trPr>
+        <w:tc>
+          <w:tcPr>
+            <w:tcW w:w="1442" w:type="dxa"/>
+            <w:vAlign w:val="center"/>
+          </w:tcPr>
+          <w:p>
+            <w:pPr>
+              <w:jc w:val="center"/>
+              <w:rPr>
+                <w:sz w:val="24"/>
+              </w:rPr>
+            </w:pPr>
+            <w:r>
+              <w:rPr>
+                <w:sz w:val="24"/>
+              </w:rPr>
+              <w:t>SAV</w:t>
+            </w:r>
+          </w:p>
+        </w:tc>
+        <w:tc>
+          <w:tcPr>
+            <w:tcW w:w="1888" w:type="dxa"/>
+            <w:vAlign w:val="center"/>
+          </w:tcPr>
+          <w:p>
+            <w:pPr>
+              <w:pStyle w:val="ListParagraph"/>
+              <w:numPr>
+                <w:ilvl w:val="0"/>
+                <w:numId w:val="1"/>
+              </w:numPr>
+              <w:jc w:val="center"/>
+              <w:rPr>
+                <w:sz w:val="24"/>
+              </w:rPr>
+            </w:pPr>
+          </w:p>
+        </w:tc>
+        <w:tc>
+          <w:tcPr>
+            <w:tcW w:w="2160" w:type="dxa"/>
+            <w:vAlign w:val="center"/>
+          </w:tcPr>
+          <w:p>
+            <w:pPr>
+              <w:pStyle w:val="ListParagraph"/>
+              <w:numPr>
+                <w:ilvl w:val="0"/>
+                <w:numId w:val="2"/>
+              </w:numPr>
+              <w:jc w:val="center"/>
+              <w:rPr>
+                <w:sz w:val="24"/>
+              </w:rPr>
+            </w:pPr>
+          </w:p>
+        </w:tc>
+        <w:tc>
+          <w:tcPr>
+            <w:tcW w:w="1710" w:type="dxa"/>
+            <w:vAlign w:val="center"/>
+          </w:tcPr>
+          <w:p>
+            <w:pPr>
+              <w:pStyle w:val="ListParagraph"/>
+              <w:numPr>
+                <w:ilvl w:val="0"/>
+                <w:numId w:val="2"/>
+              </w:numPr>
+              <w:jc w:val="center"/>
+              <w:rPr>
+                <w:sz w:val="24"/>
+              </w:rPr>
+            </w:pPr>
+          </w:p>
+        </w:tc>
+        <w:tc>
+          <w:tcPr>
+            <w:tcW w:w="2130" w:type="dxa"/>
+            <w:vMerge/>
+            <w:shd w:val="clear" w:color="auto" w:fill="auto"/>
+          </w:tcPr>
+          <w:p>
+            <w:pPr>
+              <w:rPr>
+                <w:sz w:val="24"/>
+              </w:rPr>
+            </w:pPr>
+          </w:p>
+        </w:tc>
+      </w:tr>
+      <w:tr>
+        <w:trPr>
+          <w:trHeight w:val="440"/>
+        </w:trPr>
+        <w:tc>
+          <w:tcPr>
+            <w:tcW w:w="1442" w:type="dxa"/>
+            <w:vAlign w:val="center"/>
+          </w:tcPr>
+          <w:p>
+            <w:pPr>
+              <w:jc w:val="center"/>
+              <w:rPr>
+                <w:sz w:val="24"/>
+              </w:rPr>
+            </w:pPr>
+            <w:r>
+              <w:rPr>
+                <w:sz w:val="24"/>
+              </w:rPr>
+              <w:t>STU</w:t>
+            </w:r>
+          </w:p>
+        </w:tc>
+        <w:tc>
+          <w:tcPr>
+            <w:tcW w:w="1888" w:type="dxa"/>
+            <w:vAlign w:val="center"/>
+          </w:tcPr>
+          <w:p>
+            <w:pPr>
+              <w:pStyle w:val="ListParagraph"/>
+              <w:numPr>
+                <w:ilvl w:val="0"/>
+                <w:numId w:val="1"/>
+              </w:numPr>
+              <w:jc w:val="center"/>
+              <w:rPr>
+                <w:sz w:val="24"/>
+              </w:rPr>
+            </w:pPr>
+          </w:p>
+        </w:tc>
+        <w:tc>
+          <w:tcPr>
+            <w:tcW w:w="2160" w:type="dxa"/>
+            <w:vAlign w:val="center"/>
+          </w:tcPr>
+          <w:p>
+            <w:pPr>
+              <w:pStyle w:val="ListParagraph"/>
+              <w:numPr>
+                <w:ilvl w:val="0"/>
+                <w:numId w:val="1"/>
+              </w:numPr>
+              <w:jc w:val="center"/>
+              <w:rPr>
+                <w:sz w:val="24"/>
+              </w:rPr>
+            </w:pPr>
+          </w:p>
+        </w:tc>
+        <w:tc>
+          <w:tcPr>
+            <w:tcW w:w="1710" w:type="dxa"/>
+            <w:vAlign w:val="center"/>
+          </w:tcPr>
+          <w:p>
+            <w:pPr>
+              <w:pStyle w:val="ListParagraph"/>
+              <w:numPr>
+                <w:ilvl w:val="0"/>
+                <w:numId w:val="2"/>
+              </w:numPr>
+              <w:jc w:val="center"/>
+              <w:rPr>
+                <w:sz w:val="24"/>
+              </w:rPr>
+            </w:pPr>
+          </w:p>
+        </w:tc>
+        <w:tc>
+          <w:tcPr>
+            <w:tcW w:w="2130" w:type="dxa"/>
+            <w:vMerge/>
+            <w:shd w:val="clear" w:color="auto" w:fill="auto"/>
+          </w:tcPr>
+          <w:p>
+            <w:pPr>
+              <w:rPr>
+                <w:sz w:val="24"/>
+              </w:rPr>
+            </w:pPr>
+          </w:p>
+        </w:tc>
+      </w:tr>
+    </w:tbl>
+    <w:p>
+      <w:pPr>
+        <w:rPr>
+          <w:sz w:val="24"/>
+        </w:rPr>
+      </w:pPr>
+    </w:p>
+    <w:p>
+      <w:pPr>
+        <w:rPr>
+          <w:sz w:val="24"/>
+        </w:rPr>
+      </w:pPr>
+    </w:p>
     <w:sectPr>
       <w:pgSz w:w="15840" w:h="12240" w:orient="landscape"/>
-      <w:pgMar w:top="1440" w:right="1440" w:bottom="1440" w:left="1440" w:header="720" w:footer="720" w:gutter="0"/>
+      <w:pgMar w:top="1440" w:right="1440" w:bottom="630" w:left="1440" w:header="720" w:footer="720" w:gutter="0"/>
       <w:cols w:space="720"/>
       <w:docGrid w:linePitch="360"/>
     </w:sectPr>
@@ -371,12 +1146,62 @@
 </w:document>
 </file>
 
+<file path=word/endnotes.xml><?xml version="1.0" encoding="utf-8"?>
+<w:endnotes xmlns:wpc="http://schemas.microsoft.com/office/word/2010/wordprocessingCanvas" xmlns:cx="http://schemas.microsoft.com/office/drawing/2014/chartex" xmlns:cx1="http://schemas.microsoft.com/office/drawing/2015/9/8/chartex" xmlns:cx2="http://schemas.microsoft.com/office/drawing/2015/10/21/chartex" xmlns:cx3="http://schemas.microsoft.com/office/drawing/2016/5/9/chartex" xmlns:cx4="http://schemas.microsoft.com/office/drawing/2016/5/10/chartex" xmlns:cx5="http://schemas.microsoft.com/office/drawing/2016/5/11/chartex" xmlns:cx6="http://schemas.microsoft.com/office/drawing/2016/5/12/chartex" xmlns:cx7="http://schemas.microsoft.com/office/drawing/2016/5/13/chartex" xmlns:cx8="http://schemas.microsoft.com/office/drawing/2016/5/14/chartex" xmlns:mc="http://schemas.openxmlformats.org/markup-compatibility/2006" xmlns:aink="http://schemas.microsoft.com/office/drawing/2016/ink" xmlns:am3d="http://schemas.microsoft.com/office/drawing/2017/model3d" xmlns:o="urn:schemas-microsoft-com:office:office" xmlns:r="http://schemas.openxmlformats.org/officeDocument/2006/relationships" xmlns:m="http://schemas.openxmlformats.org/officeDocument/2006/math" xmlns:v="urn:schemas-microsoft-com:vml" xmlns:wp14="http://schemas.microsoft.com/office/word/2010/wordprocessingDrawing" xmlns:wp="http://schemas.openxmlformats.org/drawingml/2006/wordprocessingDrawing" xmlns:w10="urn:schemas-microsoft-com:office:word" xmlns:w="http://schemas.openxmlformats.org/wordprocessingml/2006/main" xmlns:w14="http://schemas.microsoft.com/office/word/2010/wordml" xmlns:w15="http://schemas.microsoft.com/office/word/2012/wordml" xmlns:w16cid="http://schemas.microsoft.com/office/word/2016/wordml/cid" xmlns:w16se="http://schemas.microsoft.com/office/word/2015/wordml/symex" xmlns:wpg="http://schemas.microsoft.com/office/word/2010/wordprocessingGroup" xmlns:wpi="http://schemas.microsoft.com/office/word/2010/wordprocessingInk" xmlns:wne="http://schemas.microsoft.com/office/word/2006/wordml" xmlns:wps="http://schemas.microsoft.com/office/word/2010/wordprocessingShape" mc:Ignorable="w14 w15 w16se w16cid wp14">
+  <w:endnote w:type="separator" w:id="-1">
+    <w:p>
+      <w:pPr>
+        <w:spacing w:after="0" w:line="240" w:lineRule="auto"/>
+      </w:pPr>
+      <w:r>
+        <w:separator/>
+      </w:r>
+    </w:p>
+  </w:endnote>
+  <w:endnote w:type="continuationSeparator" w:id="0">
+    <w:p>
+      <w:pPr>
+        <w:spacing w:after="0" w:line="240" w:lineRule="auto"/>
+      </w:pPr>
+      <w:r>
+        <w:continuationSeparator/>
+      </w:r>
+    </w:p>
+  </w:endnote>
+</w:endnotes>
+</file>
+
+<file path=word/footnotes.xml><?xml version="1.0" encoding="utf-8"?>
+<w:footnotes xmlns:wpc="http://schemas.microsoft.com/office/word/2010/wordprocessingCanvas" xmlns:cx="http://schemas.microsoft.com/office/drawing/2014/chartex" xmlns:cx1="http://schemas.microsoft.com/office/drawing/2015/9/8/chartex" xmlns:cx2="http://schemas.microsoft.com/office/drawing/2015/10/21/chartex" xmlns:cx3="http://schemas.microsoft.com/office/drawing/2016/5/9/chartex" xmlns:cx4="http://schemas.microsoft.com/office/drawing/2016/5/10/chartex" xmlns:cx5="http://schemas.microsoft.com/office/drawing/2016/5/11/chartex" xmlns:cx6="http://schemas.microsoft.com/office/drawing/2016/5/12/chartex" xmlns:cx7="http://schemas.microsoft.com/office/drawing/2016/5/13/chartex" xmlns:cx8="http://schemas.microsoft.com/office/drawing/2016/5/14/chartex" xmlns:mc="http://schemas.openxmlformats.org/markup-compatibility/2006" xmlns:aink="http://schemas.microsoft.com/office/drawing/2016/ink" xmlns:am3d="http://schemas.microsoft.com/office/drawing/2017/model3d" xmlns:o="urn:schemas-microsoft-com:office:office" xmlns:r="http://schemas.openxmlformats.org/officeDocument/2006/relationships" xmlns:m="http://schemas.openxmlformats.org/officeDocument/2006/math" xmlns:v="urn:schemas-microsoft-com:vml" xmlns:wp14="http://schemas.microsoft.com/office/word/2010/wordprocessingDrawing" xmlns:wp="http://schemas.openxmlformats.org/drawingml/2006/wordprocessingDrawing" xmlns:w10="urn:schemas-microsoft-com:office:word" xmlns:w="http://schemas.openxmlformats.org/wordprocessingml/2006/main" xmlns:w14="http://schemas.microsoft.com/office/word/2010/wordml" xmlns:w15="http://schemas.microsoft.com/office/word/2012/wordml" xmlns:w16cid="http://schemas.microsoft.com/office/word/2016/wordml/cid" xmlns:w16se="http://schemas.microsoft.com/office/word/2015/wordml/symex" xmlns:wpg="http://schemas.microsoft.com/office/word/2010/wordprocessingGroup" xmlns:wpi="http://schemas.microsoft.com/office/word/2010/wordprocessingInk" xmlns:wne="http://schemas.microsoft.com/office/word/2006/wordml" xmlns:wps="http://schemas.microsoft.com/office/word/2010/wordprocessingShape" mc:Ignorable="w14 w15 w16se w16cid wp14">
+  <w:footnote w:type="separator" w:id="-1">
+    <w:p>
+      <w:pPr>
+        <w:spacing w:after="0" w:line="240" w:lineRule="auto"/>
+      </w:pPr>
+      <w:r>
+        <w:separator/>
+      </w:r>
+    </w:p>
+  </w:footnote>
+  <w:footnote w:type="continuationSeparator" w:id="0">
+    <w:p>
+      <w:pPr>
+        <w:spacing w:after="0" w:line="240" w:lineRule="auto"/>
+      </w:pPr>
+      <w:r>
+        <w:continuationSeparator/>
+      </w:r>
+    </w:p>
+  </w:footnote>
+</w:footnotes>
+</file>
+
 <file path=word/numbering.xml><?xml version="1.0" encoding="utf-8"?>
 <w:numbering xmlns:wpc="http://schemas.microsoft.com/office/word/2010/wordprocessingCanvas" xmlns:cx="http://schemas.microsoft.com/office/drawing/2014/chartex" xmlns:cx1="http://schemas.microsoft.com/office/drawing/2015/9/8/chartex" xmlns:cx2="http://schemas.microsoft.com/office/drawing/2015/10/21/chartex" xmlns:cx3="http://schemas.microsoft.com/office/drawing/2016/5/9/chartex" xmlns:cx4="http://schemas.microsoft.com/office/drawing/2016/5/10/chartex" xmlns:cx5="http://schemas.microsoft.com/office/drawing/2016/5/11/chartex" xmlns:cx6="http://schemas.microsoft.com/office/drawing/2016/5/12/chartex" xmlns:cx7="http://schemas.microsoft.com/office/drawing/2016/5/13/chartex" xmlns:cx8="http://schemas.microsoft.com/office/drawing/2016/5/14/chartex" xmlns:mc="http://schemas.openxmlformats.org/markup-compatibility/2006" xmlns:aink="http://schemas.microsoft.com/office/drawing/2016/ink" xmlns:am3d="http://schemas.microsoft.com/office/drawing/2017/model3d" xmlns:o="urn:schemas-microsoft-com:office:office" xmlns:r="http://schemas.openxmlformats.org/officeDocument/2006/relationships" xmlns:m="http://schemas.openxmlformats.org/officeDocument/2006/math" xmlns:v="urn:schemas-microsoft-com:vml" xmlns:wp14="http://schemas.microsoft.com/office/word/2010/wordprocessingDrawing" xmlns:wp="http://schemas.openxmlformats.org/drawingml/2006/wordprocessingDrawing" xmlns:w10="urn:schemas-microsoft-com:office:word" xmlns:w="http://schemas.openxmlformats.org/wordprocessingml/2006/main" xmlns:w14="http://schemas.microsoft.com/office/word/2010/wordml" xmlns:w15="http://schemas.microsoft.com/office/word/2012/wordml" xmlns:w16cid="http://schemas.microsoft.com/office/word/2016/wordml/cid" xmlns:w16se="http://schemas.microsoft.com/office/word/2015/wordml/symex" xmlns:wpg="http://schemas.microsoft.com/office/word/2010/wordprocessingGroup" xmlns:wpi="http://schemas.microsoft.com/office/word/2010/wordprocessingInk" xmlns:wne="http://schemas.microsoft.com/office/word/2006/wordml" xmlns:wps="http://schemas.microsoft.com/office/word/2010/wordprocessingShape" mc:Ignorable="w14 w15 w16se w16cid wp14">
   <w:abstractNum w:abstractNumId="0" w15:restartNumberingAfterBreak="0">
     <w:nsid w:val="527E664E"/>
     <w:multiLevelType w:val="hybridMultilevel"/>
-    <w:tmpl w:val="8D4071E4"/>
+    <w:tmpl w:val="94808B30"/>
     <w:lvl w:ilvl="0" w:tplc="C304E9B6">
       <w:numFmt w:val="bullet"/>
       <w:lvlText w:val="-"/>
@@ -485,8 +1310,124 @@
       </w:rPr>
     </w:lvl>
   </w:abstractNum>
+  <w:abstractNum w:abstractNumId="1" w15:restartNumberingAfterBreak="0">
+    <w:nsid w:val="79BA23BB"/>
+    <w:multiLevelType w:val="hybridMultilevel"/>
+    <w:tmpl w:val="1E085E28"/>
+    <w:lvl w:ilvl="0" w:tplc="0409000D">
+      <w:start w:val="1"/>
+      <w:numFmt w:val="bullet"/>
+      <w:lvlText w:val=""/>
+      <w:lvlJc w:val="left"/>
+      <w:pPr>
+        <w:ind w:left="720" w:hanging="360"/>
+      </w:pPr>
+      <w:rPr>
+        <w:rFonts w:ascii="Wingdings" w:hAnsi="Wingdings" w:hint="default"/>
+      </w:rPr>
+    </w:lvl>
+    <w:lvl w:ilvl="1" w:tplc="04090003" w:tentative="1">
+      <w:start w:val="1"/>
+      <w:numFmt w:val="bullet"/>
+      <w:lvlText w:val="o"/>
+      <w:lvlJc w:val="left"/>
+      <w:pPr>
+        <w:ind w:left="1440" w:hanging="360"/>
+      </w:pPr>
+      <w:rPr>
+        <w:rFonts w:ascii="Courier New" w:hAnsi="Courier New" w:cs="Courier New" w:hint="default"/>
+      </w:rPr>
+    </w:lvl>
+    <w:lvl w:ilvl="2" w:tplc="04090005" w:tentative="1">
+      <w:start w:val="1"/>
+      <w:numFmt w:val="bullet"/>
+      <w:lvlText w:val=""/>
+      <w:lvlJc w:val="left"/>
+      <w:pPr>
+        <w:ind w:left="2160" w:hanging="360"/>
+      </w:pPr>
+      <w:rPr>
+        <w:rFonts w:ascii="Wingdings" w:hAnsi="Wingdings" w:hint="default"/>
+      </w:rPr>
+    </w:lvl>
+    <w:lvl w:ilvl="3" w:tplc="04090001" w:tentative="1">
+      <w:start w:val="1"/>
+      <w:numFmt w:val="bullet"/>
+      <w:lvlText w:val=""/>
+      <w:lvlJc w:val="left"/>
+      <w:pPr>
+        <w:ind w:left="2880" w:hanging="360"/>
+      </w:pPr>
+      <w:rPr>
+        <w:rFonts w:ascii="Symbol" w:hAnsi="Symbol" w:hint="default"/>
+      </w:rPr>
+    </w:lvl>
+    <w:lvl w:ilvl="4" w:tplc="04090003" w:tentative="1">
+      <w:start w:val="1"/>
+      <w:numFmt w:val="bullet"/>
+      <w:lvlText w:val="o"/>
+      <w:lvlJc w:val="left"/>
+      <w:pPr>
+        <w:ind w:left="3600" w:hanging="360"/>
+      </w:pPr>
+      <w:rPr>
+        <w:rFonts w:ascii="Courier New" w:hAnsi="Courier New" w:cs="Courier New" w:hint="default"/>
+      </w:rPr>
+    </w:lvl>
+    <w:lvl w:ilvl="5" w:tplc="04090005" w:tentative="1">
+      <w:start w:val="1"/>
+      <w:numFmt w:val="bullet"/>
+      <w:lvlText w:val=""/>
+      <w:lvlJc w:val="left"/>
+      <w:pPr>
+        <w:ind w:left="4320" w:hanging="360"/>
+      </w:pPr>
+      <w:rPr>
+        <w:rFonts w:ascii="Wingdings" w:hAnsi="Wingdings" w:hint="default"/>
+      </w:rPr>
+    </w:lvl>
+    <w:lvl w:ilvl="6" w:tplc="04090001" w:tentative="1">
+      <w:start w:val="1"/>
+      <w:numFmt w:val="bullet"/>
+      <w:lvlText w:val=""/>
+      <w:lvlJc w:val="left"/>
+      <w:pPr>
+        <w:ind w:left="5040" w:hanging="360"/>
+      </w:pPr>
+      <w:rPr>
+        <w:rFonts w:ascii="Symbol" w:hAnsi="Symbol" w:hint="default"/>
+      </w:rPr>
+    </w:lvl>
+    <w:lvl w:ilvl="7" w:tplc="04090003" w:tentative="1">
+      <w:start w:val="1"/>
+      <w:numFmt w:val="bullet"/>
+      <w:lvlText w:val="o"/>
+      <w:lvlJc w:val="left"/>
+      <w:pPr>
+        <w:ind w:left="5760" w:hanging="360"/>
+      </w:pPr>
+      <w:rPr>
+        <w:rFonts w:ascii="Courier New" w:hAnsi="Courier New" w:cs="Courier New" w:hint="default"/>
+      </w:rPr>
+    </w:lvl>
+    <w:lvl w:ilvl="8" w:tplc="04090005" w:tentative="1">
+      <w:start w:val="1"/>
+      <w:numFmt w:val="bullet"/>
+      <w:lvlText w:val=""/>
+      <w:lvlJc w:val="left"/>
+      <w:pPr>
+        <w:ind w:left="6480" w:hanging="360"/>
+      </w:pPr>
+      <w:rPr>
+        <w:rFonts w:ascii="Wingdings" w:hAnsi="Wingdings" w:hint="default"/>
+      </w:rPr>
+    </w:lvl>
+  </w:abstractNum>
   <w:num w:numId="1">
     <w:abstractNumId w:val="0"/>
+  </w:num>
+  <w:num w:numId="2">
+    <w:abstractNumId w:val="1"/>
   </w:num>
 </w:numbering>
 </file>
@@ -927,6 +1868,69 @@
       <w:contextualSpacing/>
     </w:pPr>
   </w:style>
+  <w:style w:type="table" w:styleId="TableGrid">
+    <w:name w:val="Table Grid"/>
+    <w:basedOn w:val="TableNormal"/>
+    <w:uiPriority w:val="39"/>
+    <w:rsid w:val="00BE4873"/>
+    <w:pPr>
+      <w:spacing w:after="0" w:line="240" w:lineRule="auto"/>
+    </w:pPr>
+    <w:tblPr>
+      <w:tblBorders>
+        <w:top w:val="single" w:sz="4" w:space="0" w:color="auto"/>
+        <w:left w:val="single" w:sz="4" w:space="0" w:color="auto"/>
+        <w:bottom w:val="single" w:sz="4" w:space="0" w:color="auto"/>
+        <w:right w:val="single" w:sz="4" w:space="0" w:color="auto"/>
+        <w:insideH w:val="single" w:sz="4" w:space="0" w:color="auto"/>
+        <w:insideV w:val="single" w:sz="4" w:space="0" w:color="auto"/>
+      </w:tblBorders>
+    </w:tblPr>
+  </w:style>
+  <w:style w:type="paragraph" w:styleId="Header">
+    <w:name w:val="header"/>
+    <w:basedOn w:val="Normal"/>
+    <w:link w:val="HeaderChar"/>
+    <w:uiPriority w:val="99"/>
+    <w:unhideWhenUsed/>
+    <w:rsid w:val="00C23AA7"/>
+    <w:pPr>
+      <w:tabs>
+        <w:tab w:val="center" w:pos="4680"/>
+        <w:tab w:val="right" w:pos="9360"/>
+      </w:tabs>
+      <w:spacing w:after="0" w:line="240" w:lineRule="auto"/>
+    </w:pPr>
+  </w:style>
+  <w:style w:type="character" w:customStyle="1" w:styleId="HeaderChar">
+    <w:name w:val="Header Char"/>
+    <w:basedOn w:val="DefaultParagraphFont"/>
+    <w:link w:val="Header"/>
+    <w:uiPriority w:val="99"/>
+    <w:rsid w:val="00C23AA7"/>
+  </w:style>
+  <w:style w:type="paragraph" w:styleId="Footer">
+    <w:name w:val="footer"/>
+    <w:basedOn w:val="Normal"/>
+    <w:link w:val="FooterChar"/>
+    <w:uiPriority w:val="99"/>
+    <w:unhideWhenUsed/>
+    <w:rsid w:val="00C23AA7"/>
+    <w:pPr>
+      <w:tabs>
+        <w:tab w:val="center" w:pos="4680"/>
+        <w:tab w:val="right" w:pos="9360"/>
+      </w:tabs>
+      <w:spacing w:after="0" w:line="240" w:lineRule="auto"/>
+    </w:pPr>
+  </w:style>
+  <w:style w:type="character" w:customStyle="1" w:styleId="FooterChar">
+    <w:name w:val="Footer Char"/>
+    <w:basedOn w:val="DefaultParagraphFont"/>
+    <w:link w:val="Footer"/>
+    <w:uiPriority w:val="99"/>
+    <w:rsid w:val="00C23AA7"/>
+  </w:style>
 </w:styles>
 </file>
 

</xml_diff>